<commit_message>
Added New Spacer Errata
</commit_message>
<xml_diff>
--- a/CoCoSwitchboard Installation.docx
+++ b/CoCoSwitchboard Installation.docx
@@ -2916,8 +2916,710 @@
         </w:rPr>
       </w:pPr>
     </w:p>
+    <w:p>
+      <w:pPr>
+        <w:rPr>
+          <w:rFonts w:asciiTheme="majorHAnsi" w:eastAsiaTheme="majorEastAsia" w:hAnsiTheme="majorHAnsi" w:cstheme="majorBidi"/>
+          <w:color w:val="2F5496" w:themeColor="accent1" w:themeShade="BF"/>
+          <w:sz w:val="32"/>
+          <w:szCs w:val="32"/>
+        </w:rPr>
+      </w:pPr>
+    </w:p>
+    <w:p>
+      <w:pPr>
+        <w:rPr>
+          <w:rFonts w:asciiTheme="majorHAnsi" w:eastAsiaTheme="majorEastAsia" w:hAnsiTheme="majorHAnsi" w:cstheme="majorBidi"/>
+          <w:color w:val="2F5496" w:themeColor="accent1" w:themeShade="BF"/>
+          <w:sz w:val="32"/>
+          <w:szCs w:val="32"/>
+        </w:rPr>
+      </w:pPr>
+    </w:p>
+    <w:p>
+      <w:pPr>
+        <w:rPr>
+          <w:rFonts w:asciiTheme="majorHAnsi" w:eastAsiaTheme="majorEastAsia" w:hAnsiTheme="majorHAnsi" w:cstheme="majorBidi"/>
+          <w:color w:val="2F5496" w:themeColor="accent1" w:themeShade="BF"/>
+          <w:sz w:val="32"/>
+          <w:szCs w:val="32"/>
+        </w:rPr>
+      </w:pPr>
+    </w:p>
+    <w:p>
+      <w:pPr>
+        <w:rPr>
+          <w:rFonts w:asciiTheme="majorHAnsi" w:eastAsiaTheme="majorEastAsia" w:hAnsiTheme="majorHAnsi" w:cstheme="majorBidi"/>
+          <w:color w:val="2F5496" w:themeColor="accent1" w:themeShade="BF"/>
+          <w:sz w:val="32"/>
+          <w:szCs w:val="32"/>
+        </w:rPr>
+      </w:pPr>
+      <w:r>
+        <w:rPr>
+          <w:rFonts w:asciiTheme="majorHAnsi" w:eastAsiaTheme="majorEastAsia" w:hAnsiTheme="majorHAnsi" w:cstheme="majorBidi"/>
+          <w:color w:val="2F5496" w:themeColor="accent1" w:themeShade="BF"/>
+          <w:sz w:val="32"/>
+          <w:szCs w:val="32"/>
+        </w:rPr>
+        <w:br w:type="page"/>
+      </w:r>
+    </w:p>
+    <w:p>
+      <w:pPr>
+        <w:pStyle w:val="Heading1"/>
+      </w:pPr>
+      <w:r>
+        <w:lastRenderedPageBreak/>
+        <w:t>New Spacer – Errata</w:t>
+      </w:r>
+    </w:p>
+    <w:p/>
+    <w:p>
+      <w:r>
+        <w:t>The old spacer design had a few challenges.  For one</w:t>
+      </w:r>
+      <w:r>
+        <w:t>,</w:t>
+      </w:r>
+      <w:r>
+        <w:t xml:space="preserve"> it was 3D printed in two pieces making it had to get properly aligned.  The new spacer aims to resolve that by printing the spacer as a single piece.  In addition, we added a few new holes in the spacer: one to allow the springs to pass through and another to give the membrane “nub” a place to rest without interfering with the key action.</w:t>
+      </w:r>
+    </w:p>
+    <w:p>
+      <w:r>
+        <w:rPr>
+          <w:b/>
+          <w:bCs/>
+          <w:noProof/>
+        </w:rPr>
+        <w:drawing>
+          <wp:anchor distT="0" distB="0" distL="114300" distR="114300" simplePos="0" relativeHeight="251688960" behindDoc="0" locked="0" layoutInCell="1" allowOverlap="1" wp14:anchorId="5D412D4B" wp14:editId="178D438C">
+            <wp:simplePos x="0" y="0"/>
+            <wp:positionH relativeFrom="margin">
+              <wp:posOffset>1870075</wp:posOffset>
+            </wp:positionH>
+            <wp:positionV relativeFrom="paragraph">
+              <wp:posOffset>67601</wp:posOffset>
+            </wp:positionV>
+            <wp:extent cx="2985135" cy="2238375"/>
+            <wp:effectExtent l="0" t="0" r="5715" b="9525"/>
+            <wp:wrapSquare wrapText="bothSides"/>
+            <wp:docPr id="19" name="Picture 19"/>
+            <wp:cNvGraphicFramePr>
+              <a:graphicFrameLocks xmlns:a="http://schemas.openxmlformats.org/drawingml/2006/main" noChangeAspect="1"/>
+            </wp:cNvGraphicFramePr>
+            <a:graphic xmlns:a="http://schemas.openxmlformats.org/drawingml/2006/main">
+              <a:graphicData uri="http://schemas.openxmlformats.org/drawingml/2006/picture">
+                <pic:pic xmlns:pic="http://schemas.openxmlformats.org/drawingml/2006/picture">
+                  <pic:nvPicPr>
+                    <pic:cNvPr id="19" name="Picture 19"/>
+                    <pic:cNvPicPr/>
+                  </pic:nvPicPr>
+                  <pic:blipFill>
+                    <a:blip r:embed="rId27" cstate="print">
+                      <a:extLst>
+                        <a:ext uri="{28A0092B-C50C-407E-A947-70E740481C1C}">
+                          <a14:useLocalDpi xmlns:a14="http://schemas.microsoft.com/office/drawing/2010/main" val="0"/>
+                        </a:ext>
+                      </a:extLst>
+                    </a:blip>
+                    <a:stretch>
+                      <a:fillRect/>
+                    </a:stretch>
+                  </pic:blipFill>
+                  <pic:spPr>
+                    <a:xfrm>
+                      <a:off x="0" y="0"/>
+                      <a:ext cx="2985135" cy="2238375"/>
+                    </a:xfrm>
+                    <a:prstGeom prst="rect">
+                      <a:avLst/>
+                    </a:prstGeom>
+                  </pic:spPr>
+                </pic:pic>
+              </a:graphicData>
+            </a:graphic>
+            <wp14:sizeRelH relativeFrom="page">
+              <wp14:pctWidth>0</wp14:pctWidth>
+            </wp14:sizeRelH>
+            <wp14:sizeRelV relativeFrom="page">
+              <wp14:pctHeight>0</wp14:pctHeight>
+            </wp14:sizeRelV>
+          </wp:anchor>
+        </w:drawing>
+      </w:r>
+      <w:r>
+        <w:rPr>
+          <w:noProof/>
+        </w:rPr>
+        <w:drawing>
+          <wp:anchor distT="0" distB="0" distL="114300" distR="114300" simplePos="0" relativeHeight="251687936" behindDoc="0" locked="0" layoutInCell="1" allowOverlap="1" wp14:anchorId="1A5BACB9" wp14:editId="5D203B70">
+            <wp:simplePos x="0" y="0"/>
+            <wp:positionH relativeFrom="margin">
+              <wp:align>left</wp:align>
+            </wp:positionH>
+            <wp:positionV relativeFrom="paragraph">
+              <wp:posOffset>42996</wp:posOffset>
+            </wp:positionV>
+            <wp:extent cx="1723390" cy="2298700"/>
+            <wp:effectExtent l="0" t="0" r="0" b="6350"/>
+            <wp:wrapSquare wrapText="bothSides"/>
+            <wp:docPr id="18" name="Picture 18"/>
+            <wp:cNvGraphicFramePr>
+              <a:graphicFrameLocks xmlns:a="http://schemas.openxmlformats.org/drawingml/2006/main" noChangeAspect="1"/>
+            </wp:cNvGraphicFramePr>
+            <a:graphic xmlns:a="http://schemas.openxmlformats.org/drawingml/2006/main">
+              <a:graphicData uri="http://schemas.openxmlformats.org/drawingml/2006/picture">
+                <pic:pic xmlns:pic="http://schemas.openxmlformats.org/drawingml/2006/picture">
+                  <pic:nvPicPr>
+                    <pic:cNvPr id="18" name="Picture 18"/>
+                    <pic:cNvPicPr/>
+                  </pic:nvPicPr>
+                  <pic:blipFill>
+                    <a:blip r:embed="rId28" cstate="print">
+                      <a:extLst>
+                        <a:ext uri="{28A0092B-C50C-407E-A947-70E740481C1C}">
+                          <a14:useLocalDpi xmlns:a14="http://schemas.microsoft.com/office/drawing/2010/main" val="0"/>
+                        </a:ext>
+                      </a:extLst>
+                    </a:blip>
+                    <a:stretch>
+                      <a:fillRect/>
+                    </a:stretch>
+                  </pic:blipFill>
+                  <pic:spPr>
+                    <a:xfrm>
+                      <a:off x="0" y="0"/>
+                      <a:ext cx="1723390" cy="2298700"/>
+                    </a:xfrm>
+                    <a:prstGeom prst="rect">
+                      <a:avLst/>
+                    </a:prstGeom>
+                  </pic:spPr>
+                </pic:pic>
+              </a:graphicData>
+            </a:graphic>
+            <wp14:sizeRelH relativeFrom="page">
+              <wp14:pctWidth>0</wp14:pctWidth>
+            </wp14:sizeRelH>
+            <wp14:sizeRelV relativeFrom="page">
+              <wp14:pctHeight>0</wp14:pctHeight>
+            </wp14:sizeRelV>
+          </wp:anchor>
+        </w:drawing>
+      </w:r>
+    </w:p>
+    <w:p>
+      <w:r>
+        <w:rPr>
+          <w:noProof/>
+        </w:rPr>
+        <mc:AlternateContent>
+          <mc:Choice Requires="wps">
+            <w:drawing>
+              <wp:anchor distT="0" distB="0" distL="114300" distR="114300" simplePos="0" relativeHeight="251692032" behindDoc="0" locked="0" layoutInCell="1" allowOverlap="1" wp14:anchorId="35A67619" wp14:editId="17894753">
+                <wp:simplePos x="0" y="0"/>
+                <wp:positionH relativeFrom="column">
+                  <wp:posOffset>3478138</wp:posOffset>
+                </wp:positionH>
+                <wp:positionV relativeFrom="paragraph">
+                  <wp:posOffset>195129</wp:posOffset>
+                </wp:positionV>
+                <wp:extent cx="1444240" cy="511762"/>
+                <wp:effectExtent l="0" t="0" r="22860" b="22225"/>
+                <wp:wrapNone/>
+                <wp:docPr id="31" name="Straight Connector 31"/>
+                <wp:cNvGraphicFramePr/>
+                <a:graphic xmlns:a="http://schemas.openxmlformats.org/drawingml/2006/main">
+                  <a:graphicData uri="http://schemas.microsoft.com/office/word/2010/wordprocessingShape">
+                    <wps:wsp>
+                      <wps:cNvCnPr/>
+                      <wps:spPr>
+                        <a:xfrm flipH="1">
+                          <a:off x="0" y="0"/>
+                          <a:ext cx="1444240" cy="511762"/>
+                        </a:xfrm>
+                        <a:prstGeom prst="line">
+                          <a:avLst/>
+                        </a:prstGeom>
+                        <a:ln w="19050">
+                          <a:solidFill>
+                            <a:srgbClr val="FF0000"/>
+                          </a:solidFill>
+                        </a:ln>
+                      </wps:spPr>
+                      <wps:style>
+                        <a:lnRef idx="1">
+                          <a:schemeClr val="accent1"/>
+                        </a:lnRef>
+                        <a:fillRef idx="0">
+                          <a:schemeClr val="accent1"/>
+                        </a:fillRef>
+                        <a:effectRef idx="0">
+                          <a:schemeClr val="accent1"/>
+                        </a:effectRef>
+                        <a:fontRef idx="minor">
+                          <a:schemeClr val="tx1"/>
+                        </a:fontRef>
+                      </wps:style>
+                      <wps:bodyPr/>
+                    </wps:wsp>
+                  </a:graphicData>
+                </a:graphic>
+                <wp14:sizeRelH relativeFrom="margin">
+                  <wp14:pctWidth>0</wp14:pctWidth>
+                </wp14:sizeRelH>
+                <wp14:sizeRelV relativeFrom="margin">
+                  <wp14:pctHeight>0</wp14:pctHeight>
+                </wp14:sizeRelV>
+              </wp:anchor>
+            </w:drawing>
+          </mc:Choice>
+          <mc:Fallback>
+            <w:pict>
+              <v:line w14:anchorId="22BAE8D0" id="Straight Connector 31" o:spid="_x0000_s1026" style="position:absolute;flip:x;z-index:251692032;visibility:visible;mso-wrap-style:square;mso-width-percent:0;mso-height-percent:0;mso-wrap-distance-left:9pt;mso-wrap-distance-top:0;mso-wrap-distance-right:9pt;mso-wrap-distance-bottom:0;mso-position-horizontal:absolute;mso-position-horizontal-relative:text;mso-position-vertical:absolute;mso-position-vertical-relative:text;mso-width-percent:0;mso-height-percent:0;mso-width-relative:margin;mso-height-relative:margin" from="273.85pt,15.35pt" to="387.55pt,55.65pt" o:gfxdata="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" strokecolor="red" strokeweight="1.5pt">
+                <v:stroke joinstyle="miter"/>
+              </v:line>
+            </w:pict>
+          </mc:Fallback>
+        </mc:AlternateContent>
+      </w:r>
+      <w:r>
+        <w:t>Hole for spring to pass through</w:t>
+      </w:r>
+    </w:p>
+    <w:p/>
+    <w:p>
+      <w:r>
+        <w:rPr>
+          <w:noProof/>
+        </w:rPr>
+        <mc:AlternateContent>
+          <mc:Choice Requires="wps">
+            <w:drawing>
+              <wp:anchor distT="0" distB="0" distL="114300" distR="114300" simplePos="0" relativeHeight="251694080" behindDoc="0" locked="0" layoutInCell="1" allowOverlap="1" wp14:anchorId="2DD0A81E" wp14:editId="74335AD6">
+                <wp:simplePos x="0" y="0"/>
+                <wp:positionH relativeFrom="column">
+                  <wp:posOffset>4375447</wp:posOffset>
+                </wp:positionH>
+                <wp:positionV relativeFrom="paragraph">
+                  <wp:posOffset>209555</wp:posOffset>
+                </wp:positionV>
+                <wp:extent cx="512546" cy="212689"/>
+                <wp:effectExtent l="0" t="0" r="20955" b="35560"/>
+                <wp:wrapNone/>
+                <wp:docPr id="33" name="Straight Connector 33"/>
+                <wp:cNvGraphicFramePr/>
+                <a:graphic xmlns:a="http://schemas.openxmlformats.org/drawingml/2006/main">
+                  <a:graphicData uri="http://schemas.microsoft.com/office/word/2010/wordprocessingShape">
+                    <wps:wsp>
+                      <wps:cNvCnPr/>
+                      <wps:spPr>
+                        <a:xfrm flipH="1">
+                          <a:off x="0" y="0"/>
+                          <a:ext cx="512546" cy="212689"/>
+                        </a:xfrm>
+                        <a:prstGeom prst="line">
+                          <a:avLst/>
+                        </a:prstGeom>
+                        <a:ln w="19050">
+                          <a:solidFill>
+                            <a:srgbClr val="FF0000"/>
+                          </a:solidFill>
+                        </a:ln>
+                      </wps:spPr>
+                      <wps:style>
+                        <a:lnRef idx="1">
+                          <a:schemeClr val="accent1"/>
+                        </a:lnRef>
+                        <a:fillRef idx="0">
+                          <a:schemeClr val="accent1"/>
+                        </a:fillRef>
+                        <a:effectRef idx="0">
+                          <a:schemeClr val="accent1"/>
+                        </a:effectRef>
+                        <a:fontRef idx="minor">
+                          <a:schemeClr val="tx1"/>
+                        </a:fontRef>
+                      </wps:style>
+                      <wps:bodyPr/>
+                    </wps:wsp>
+                  </a:graphicData>
+                </a:graphic>
+                <wp14:sizeRelH relativeFrom="margin">
+                  <wp14:pctWidth>0</wp14:pctWidth>
+                </wp14:sizeRelH>
+                <wp14:sizeRelV relativeFrom="margin">
+                  <wp14:pctHeight>0</wp14:pctHeight>
+                </wp14:sizeRelV>
+              </wp:anchor>
+            </w:drawing>
+          </mc:Choice>
+          <mc:Fallback>
+            <w:pict>
+              <v:line w14:anchorId="7A8D7A06" id="Straight Connector 33" o:spid="_x0000_s1026" style="position:absolute;flip:x;z-index:251694080;visibility:visible;mso-wrap-style:square;mso-width-percent:0;mso-height-percent:0;mso-wrap-distance-left:9pt;mso-wrap-distance-top:0;mso-wrap-distance-right:9pt;mso-wrap-distance-bottom:0;mso-position-horizontal:absolute;mso-position-horizontal-relative:text;mso-position-vertical:absolute;mso-position-vertical-relative:text;mso-width-percent:0;mso-height-percent:0;mso-width-relative:margin;mso-height-relative:margin" from="344.5pt,16.5pt" to="384.85pt,33.25pt" o:gfxdata="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" strokecolor="red" strokeweight="1.5pt">
+                <v:stroke joinstyle="miter"/>
+              </v:line>
+            </w:pict>
+          </mc:Fallback>
+        </mc:AlternateContent>
+      </w:r>
+      <w:r>
+        <w:t>Hole for “nub” to pass through</w:t>
+      </w:r>
+    </w:p>
+    <w:p/>
+    <w:p/>
+    <w:p/>
+    <w:p/>
+    <w:p>
+      <w:r>
+        <w:t>Using the new spacer is simple, however, here are a few tips:</w:t>
+      </w:r>
+    </w:p>
+    <w:p>
+      <w:pPr>
+        <w:pStyle w:val="ListParagraph"/>
+        <w:numPr>
+          <w:ilvl w:val="0"/>
+          <w:numId w:val="5"/>
+        </w:numPr>
+        <w:ind w:left="360"/>
+      </w:pPr>
+      <w:r>
+        <w:rPr>
+          <w:b/>
+          <w:bCs/>
+        </w:rPr>
+        <w:t>Remove your springs before attempting to place the spacer</w:t>
+      </w:r>
+      <w:r>
+        <w:t>.  The springs are in fact “springy” and if the hole of the spacer catches the spring they will go flying!</w:t>
+      </w:r>
+      <w:r>
+        <w:t xml:space="preserve">  I found removing the springs, placing them in a cup, then placing the spacer, and reinserting the springs works better</w:t>
+      </w:r>
+      <w:r>
+        <w:t>.</w:t>
+      </w:r>
+    </w:p>
+    <w:p>
+      <w:pPr>
+        <w:pStyle w:val="ListParagraph"/>
+        <w:ind w:left="-360"/>
+      </w:pPr>
+    </w:p>
+    <w:p>
+      <w:pPr>
+        <w:pStyle w:val="ListParagraph"/>
+        <w:numPr>
+          <w:ilvl w:val="0"/>
+          <w:numId w:val="5"/>
+        </w:numPr>
+        <w:ind w:left="360"/>
+      </w:pPr>
+      <w:r>
+        <w:rPr>
+          <w:b/>
+          <w:bCs/>
+        </w:rPr>
+        <w:t>Key sticking</w:t>
+      </w:r>
+      <w:r>
+        <w:t xml:space="preserve">.  Sometimes the hole for the membrane “nub” has some PLA strings </w:t>
+      </w:r>
+      <w:r>
+        <w:t>in it</w:t>
+      </w:r>
+      <w:r>
+        <w:t>.  These imperfections can sometimes catch the key and cause it to stick.  Inspect the spacer before using.  I suggest you try every key with the springs out and the spacer placed on top and held by hand.  H</w:t>
+      </w:r>
+      <w:r>
+        <w:t>old the keyboard with the keys down and the spacer up</w:t>
+      </w:r>
+      <w:r>
+        <w:t>.  Now start pressing keys from the underside and look for sticking keys.  You should be able to press the key and just let it drop back down.</w:t>
+      </w:r>
+    </w:p>
+    <w:p>
+      <w:pPr>
+        <w:rPr>
+          <w:noProof/>
+        </w:rPr>
+      </w:pPr>
+      <w:r>
+        <w:rPr>
+          <w:noProof/>
+        </w:rPr>
+        <w:drawing>
+          <wp:anchor distT="0" distB="0" distL="114300" distR="114300" simplePos="0" relativeHeight="251695104" behindDoc="0" locked="0" layoutInCell="1" allowOverlap="1" wp14:anchorId="103D49E6" wp14:editId="1DECB24A">
+            <wp:simplePos x="0" y="0"/>
+            <wp:positionH relativeFrom="column">
+              <wp:posOffset>3756025</wp:posOffset>
+            </wp:positionH>
+            <wp:positionV relativeFrom="paragraph">
+              <wp:posOffset>276225</wp:posOffset>
+            </wp:positionV>
+            <wp:extent cx="1925320" cy="1443990"/>
+            <wp:effectExtent l="0" t="0" r="0" b="3810"/>
+            <wp:wrapSquare wrapText="bothSides"/>
+            <wp:docPr id="34" name="Picture 34"/>
+            <wp:cNvGraphicFramePr>
+              <a:graphicFrameLocks xmlns:a="http://schemas.openxmlformats.org/drawingml/2006/main" noChangeAspect="1"/>
+            </wp:cNvGraphicFramePr>
+            <a:graphic xmlns:a="http://schemas.openxmlformats.org/drawingml/2006/main">
+              <a:graphicData uri="http://schemas.openxmlformats.org/drawingml/2006/picture">
+                <pic:pic xmlns:pic="http://schemas.openxmlformats.org/drawingml/2006/picture">
+                  <pic:nvPicPr>
+                    <pic:cNvPr id="34" name="Picture 34"/>
+                    <pic:cNvPicPr/>
+                  </pic:nvPicPr>
+                  <pic:blipFill>
+                    <a:blip r:embed="rId29" cstate="print">
+                      <a:extLst>
+                        <a:ext uri="{28A0092B-C50C-407E-A947-70E740481C1C}">
+                          <a14:useLocalDpi xmlns:a14="http://schemas.microsoft.com/office/drawing/2010/main" val="0"/>
+                        </a:ext>
+                      </a:extLst>
+                    </a:blip>
+                    <a:stretch>
+                      <a:fillRect/>
+                    </a:stretch>
+                  </pic:blipFill>
+                  <pic:spPr>
+                    <a:xfrm>
+                      <a:off x="0" y="0"/>
+                      <a:ext cx="1925320" cy="1443990"/>
+                    </a:xfrm>
+                    <a:prstGeom prst="rect">
+                      <a:avLst/>
+                    </a:prstGeom>
+                  </pic:spPr>
+                </pic:pic>
+              </a:graphicData>
+            </a:graphic>
+            <wp14:sizeRelH relativeFrom="page">
+              <wp14:pctWidth>0</wp14:pctWidth>
+            </wp14:sizeRelH>
+            <wp14:sizeRelV relativeFrom="page">
+              <wp14:pctHeight>0</wp14:pctHeight>
+            </wp14:sizeRelV>
+          </wp:anchor>
+        </w:drawing>
+      </w:r>
+      <w:r>
+        <w:t>Eliminating the stick</w:t>
+      </w:r>
+      <w:r>
+        <w:t>ing</w:t>
+      </w:r>
+      <w:r>
+        <w:t xml:space="preserve"> key is easy, just round out the “nub” hole with a razor blade until the key no longer sticks.</w:t>
+      </w:r>
+      <w:r>
+        <w:rPr>
+          <w:noProof/>
+        </w:rPr>
+        <w:t xml:space="preserve"> </w:t>
+      </w:r>
+    </w:p>
+    <w:p>
+      <w:pPr>
+        <w:rPr>
+          <w:noProof/>
+        </w:rPr>
+      </w:pPr>
+      <w:r>
+        <w:rPr>
+          <w:noProof/>
+        </w:rPr>
+        <mc:AlternateContent>
+          <mc:Choice Requires="wps">
+            <w:drawing>
+              <wp:anchor distT="0" distB="0" distL="114300" distR="114300" simplePos="0" relativeHeight="251697152" behindDoc="0" locked="0" layoutInCell="1" allowOverlap="1" wp14:anchorId="4EAA59AE" wp14:editId="4EFA690C">
+                <wp:simplePos x="0" y="0"/>
+                <wp:positionH relativeFrom="column">
+                  <wp:posOffset>3161943</wp:posOffset>
+                </wp:positionH>
+                <wp:positionV relativeFrom="paragraph">
+                  <wp:posOffset>276789</wp:posOffset>
+                </wp:positionV>
+                <wp:extent cx="1016421" cy="119641"/>
+                <wp:effectExtent l="0" t="0" r="12700" b="33020"/>
+                <wp:wrapNone/>
+                <wp:docPr id="35" name="Straight Connector 35"/>
+                <wp:cNvGraphicFramePr/>
+                <a:graphic xmlns:a="http://schemas.openxmlformats.org/drawingml/2006/main">
+                  <a:graphicData uri="http://schemas.microsoft.com/office/word/2010/wordprocessingShape">
+                    <wps:wsp>
+                      <wps:cNvCnPr/>
+                      <wps:spPr>
+                        <a:xfrm flipH="1">
+                          <a:off x="0" y="0"/>
+                          <a:ext cx="1016421" cy="119641"/>
+                        </a:xfrm>
+                        <a:prstGeom prst="line">
+                          <a:avLst/>
+                        </a:prstGeom>
+                        <a:ln w="19050">
+                          <a:solidFill>
+                            <a:srgbClr val="FF0000"/>
+                          </a:solidFill>
+                        </a:ln>
+                      </wps:spPr>
+                      <wps:style>
+                        <a:lnRef idx="1">
+                          <a:schemeClr val="accent1"/>
+                        </a:lnRef>
+                        <a:fillRef idx="0">
+                          <a:schemeClr val="accent1"/>
+                        </a:fillRef>
+                        <a:effectRef idx="0">
+                          <a:schemeClr val="accent1"/>
+                        </a:effectRef>
+                        <a:fontRef idx="minor">
+                          <a:schemeClr val="tx1"/>
+                        </a:fontRef>
+                      </wps:style>
+                      <wps:bodyPr/>
+                    </wps:wsp>
+                  </a:graphicData>
+                </a:graphic>
+                <wp14:sizeRelH relativeFrom="margin">
+                  <wp14:pctWidth>0</wp14:pctWidth>
+                </wp14:sizeRelH>
+                <wp14:sizeRelV relativeFrom="margin">
+                  <wp14:pctHeight>0</wp14:pctHeight>
+                </wp14:sizeRelV>
+              </wp:anchor>
+            </w:drawing>
+          </mc:Choice>
+          <mc:Fallback>
+            <w:pict>
+              <v:line w14:anchorId="42029FF1" id="Straight Connector 35" o:spid="_x0000_s1026" style="position:absolute;flip:x;z-index:251697152;visibility:visible;mso-wrap-style:square;mso-width-percent:0;mso-height-percent:0;mso-wrap-distance-left:9pt;mso-wrap-distance-top:0;mso-wrap-distance-right:9pt;mso-wrap-distance-bottom:0;mso-position-horizontal:absolute;mso-position-horizontal-relative:text;mso-position-vertical:absolute;mso-position-vertical-relative:text;mso-width-percent:0;mso-height-percent:0;mso-width-relative:margin;mso-height-relative:margin" from="248.95pt,21.8pt" to="329pt,31.2pt" o:gfxdata="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" strokecolor="red" strokeweight="1.5pt">
+                <v:stroke joinstyle="miter"/>
+              </v:line>
+            </w:pict>
+          </mc:Fallback>
+        </mc:AlternateContent>
+      </w:r>
+      <w:r>
+        <w:rPr>
+          <w:noProof/>
+        </w:rPr>
+        <mc:AlternateContent>
+          <mc:Choice Requires="wps">
+            <w:drawing>
+              <wp:anchor distT="45720" distB="45720" distL="114300" distR="114300" simplePos="0" relativeHeight="251699200" behindDoc="0" locked="0" layoutInCell="1" allowOverlap="1" wp14:anchorId="2C64D100" wp14:editId="7D95677E">
+                <wp:simplePos x="0" y="0"/>
+                <wp:positionH relativeFrom="column">
+                  <wp:posOffset>794279</wp:posOffset>
+                </wp:positionH>
+                <wp:positionV relativeFrom="paragraph">
+                  <wp:posOffset>11430</wp:posOffset>
+                </wp:positionV>
+                <wp:extent cx="2360930" cy="768985"/>
+                <wp:effectExtent l="0" t="0" r="22860" b="12065"/>
+                <wp:wrapSquare wrapText="bothSides"/>
+                <wp:docPr id="217" name="Text Box 2"/>
+                <wp:cNvGraphicFramePr>
+                  <a:graphicFrameLocks xmlns:a="http://schemas.openxmlformats.org/drawingml/2006/main"/>
+                </wp:cNvGraphicFramePr>
+                <a:graphic xmlns:a="http://schemas.openxmlformats.org/drawingml/2006/main">
+                  <a:graphicData uri="http://schemas.microsoft.com/office/word/2010/wordprocessingShape">
+                    <wps:wsp>
+                      <wps:cNvSpPr txBox="1">
+                        <a:spLocks noChangeArrowheads="1"/>
+                      </wps:cNvSpPr>
+                      <wps:spPr bwMode="auto">
+                        <a:xfrm>
+                          <a:off x="0" y="0"/>
+                          <a:ext cx="2360930" cy="768985"/>
+                        </a:xfrm>
+                        <a:prstGeom prst="rect">
+                          <a:avLst/>
+                        </a:prstGeom>
+                        <a:solidFill>
+                          <a:srgbClr val="FFFFFF"/>
+                        </a:solidFill>
+                        <a:ln w="9525">
+                          <a:solidFill>
+                            <a:srgbClr val="000000"/>
+                          </a:solidFill>
+                          <a:miter lim="800000"/>
+                          <a:headEnd/>
+                          <a:tailEnd/>
+                        </a:ln>
+                      </wps:spPr>
+                      <wps:txbx>
+                        <w:txbxContent>
+                          <w:p>
+                            <w:pPr>
+                              <w:jc w:val="center"/>
+                            </w:pPr>
+                            <w:r>
+                              <w:t>Take a razor blad</w:t>
+                            </w:r>
+                            <w:r>
+                              <w:t>e</w:t>
+                            </w:r>
+                            <w:r>
+                              <w:t xml:space="preserve"> and round the hole that is causing the key to stick</w:t>
+                            </w:r>
+                          </w:p>
+                        </w:txbxContent>
+                      </wps:txbx>
+                      <wps:bodyPr rot="0" vert="horz" wrap="square" lIns="91440" tIns="45720" rIns="91440" bIns="45720" anchor="ctr" anchorCtr="0">
+                        <a:noAutofit/>
+                      </wps:bodyPr>
+                    </wps:wsp>
+                  </a:graphicData>
+                </a:graphic>
+                <wp14:sizeRelH relativeFrom="margin">
+                  <wp14:pctWidth>40000</wp14:pctWidth>
+                </wp14:sizeRelH>
+                <wp14:sizeRelV relativeFrom="margin">
+                  <wp14:pctHeight>0</wp14:pctHeight>
+                </wp14:sizeRelV>
+              </wp:anchor>
+            </w:drawing>
+          </mc:Choice>
+          <mc:Fallback>
+            <w:pict>
+              <v:shapetype w14:anchorId="2C64D100" id="_x0000_t202" coordsize="21600,21600" o:spt="202" path="m,l,21600r21600,l21600,xe">
+                <v:stroke joinstyle="miter"/>
+                <v:path gradientshapeok="t" o:connecttype="rect"/>
+              </v:shapetype>
+              <v:shape id="Text Box 2" o:spid="_x0000_s1026" type="#_x0000_t202" style="position:absolute;margin-left:62.55pt;margin-top:.9pt;width:185.9pt;height:60.55pt;z-index:251699200;visibility:visible;mso-wrap-style:square;mso-width-percent:400;mso-height-percent:0;mso-wrap-distance-left:9pt;mso-wrap-distance-top:3.6pt;mso-wrap-distance-right:9pt;mso-wrap-distance-bottom:3.6pt;mso-position-horizontal:absolute;mso-position-horizontal-relative:text;mso-position-vertical:absolute;mso-position-vertical-relative:text;mso-width-percent:400;mso-height-percent:0;mso-width-relative:margin;mso-height-relative:margin;v-text-anchor:middle" o:gfxdata="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">
+                <v:textbox>
+                  <w:txbxContent>
+                    <w:p>
+                      <w:pPr>
+                        <w:jc w:val="center"/>
+                      </w:pPr>
+                      <w:r>
+                        <w:t>Take a razor blad</w:t>
+                      </w:r>
+                      <w:r>
+                        <w:t>e</w:t>
+                      </w:r>
+                      <w:r>
+                        <w:t xml:space="preserve"> and round the hole that is causing the key to stick</w:t>
+                      </w:r>
+                    </w:p>
+                  </w:txbxContent>
+                </v:textbox>
+                <w10:wrap type="square"/>
+              </v:shape>
+            </w:pict>
+          </mc:Fallback>
+        </mc:AlternateContent>
+      </w:r>
+    </w:p>
+    <w:p/>
     <w:sectPr>
-      <w:footerReference w:type="default" r:id="rId27"/>
+      <w:footerReference w:type="default" r:id="rId30"/>
       <w:pgSz w:w="12240" w:h="15840"/>
       <w:pgMar w:top="1440" w:right="1440" w:bottom="1440" w:left="1440" w:header="720" w:footer="720" w:gutter="0"/>
       <w:cols w:space="720"/>
@@ -3047,16 +3749,16 @@
 <file path=word/numbering.xml><?xml version="1.0" encoding="utf-8"?>
 <w:numbering xmlns:wpc="http://schemas.microsoft.com/office/word/2010/wordprocessingCanvas" xmlns:cx="http://schemas.microsoft.com/office/drawing/2014/chartex" xmlns:cx1="http://schemas.microsoft.com/office/drawing/2015/9/8/chartex" xmlns:cx2="http://schemas.microsoft.com/office/drawing/2015/10/21/chartex" xmlns:cx3="http://schemas.microsoft.com/office/drawing/2016/5/9/chartex" xmlns:cx4="http://schemas.microsoft.com/office/drawing/2016/5/10/chartex" xmlns:cx5="http://schemas.microsoft.com/office/drawing/2016/5/11/chartex" xmlns:cx6="http://schemas.microsoft.com/office/drawing/2016/5/12/chartex" xmlns:cx7="http://schemas.microsoft.com/office/drawing/2016/5/13/chartex" xmlns:cx8="http://schemas.microsoft.com/office/drawing/2016/5/14/chartex" xmlns:mc="http://schemas.openxmlformats.org/markup-compatibility/2006" xmlns:aink="http://schemas.microsoft.com/office/drawing/2016/ink" xmlns:am3d="http://schemas.microsoft.com/office/drawing/2017/model3d" xmlns:o="urn:schemas-microsoft-com:office:office" xmlns:oel="http://schemas.microsoft.com/office/2019/extlst" xmlns:r="http://schemas.openxmlformats.org/officeDocument/2006/relationships" xmlns:m="http://schemas.openxmlformats.org/officeDocument/2006/math" xmlns:v="urn:schemas-microsoft-com:vml" xmlns:wp14="http://schemas.microsoft.com/office/word/2010/wordprocessingDrawing" xmlns:wp="http://schemas.openxmlformats.org/drawingml/2006/wordprocessingDrawing" xmlns:w10="urn:schemas-microsoft-com:office:word" xmlns:w="http://schemas.openxmlformats.org/wordprocessingml/2006/main" xmlns:w14="http://schemas.microsoft.com/office/word/2010/wordml" xmlns:w15="http://schemas.microsoft.com/office/word/2012/wordml" xmlns:w16cex="http://schemas.microsoft.com/office/word/2018/wordml/cex" xmlns:w16cid="http://schemas.microsoft.com/office/word/2016/wordml/cid" xmlns:w16="http://schemas.microsoft.com/office/word/2018/wordml" xmlns:w16sdtdh="http://schemas.microsoft.com/office/word/2020/wordml/sdtdatahash" xmlns:w16se="http://schemas.microsoft.com/office/word/2015/wordml/symex" xmlns:wpg="http://schemas.microsoft.com/office/word/2010/wordprocessingGroup" xmlns:wpi="http://schemas.microsoft.com/office/word/2010/wordprocessingInk" xmlns:wne="http://schemas.microsoft.com/office/word/2006/wordml" xmlns:wps="http://schemas.microsoft.com/office/word/2010/wordprocessingShape" mc:Ignorable="w14 w15 w16se w16cid w16 w16cex w16sdtdh wp14">
   <w:abstractNum w:abstractNumId="0" w15:restartNumberingAfterBreak="0">
-    <w:nsid w:val="11354385"/>
+    <w:nsid w:val="090D5F4C"/>
     <w:multiLevelType w:val="hybridMultilevel"/>
-    <w:tmpl w:val="1A323942"/>
+    <w:tmpl w:val="40D23FF6"/>
     <w:lvl w:ilvl="0" w:tplc="04090001">
       <w:start w:val="1"/>
       <w:numFmt w:val="bullet"/>
       <w:lvlText w:val=""/>
       <w:lvlJc w:val="left"/>
       <w:pPr>
-        <w:ind w:left="720" w:hanging="360"/>
+        <w:ind w:left="1440" w:hanging="360"/>
       </w:pPr>
       <w:rPr>
         <w:rFonts w:ascii="Symbol" w:hAnsi="Symbol" w:hint="default"/>
@@ -3068,7 +3770,7 @@
       <w:lvlText w:val="o"/>
       <w:lvlJc w:val="left"/>
       <w:pPr>
-        <w:ind w:left="1440" w:hanging="360"/>
+        <w:ind w:left="2160" w:hanging="360"/>
       </w:pPr>
       <w:rPr>
         <w:rFonts w:ascii="Courier New" w:hAnsi="Courier New" w:cs="Courier New" w:hint="default"/>
@@ -3080,7 +3782,7 @@
       <w:lvlText w:val=""/>
       <w:lvlJc w:val="left"/>
       <w:pPr>
-        <w:ind w:left="2160" w:hanging="360"/>
+        <w:ind w:left="2880" w:hanging="360"/>
       </w:pPr>
       <w:rPr>
         <w:rFonts w:ascii="Wingdings" w:hAnsi="Wingdings" w:hint="default"/>
@@ -3092,7 +3794,7 @@
       <w:lvlText w:val=""/>
       <w:lvlJc w:val="left"/>
       <w:pPr>
-        <w:ind w:left="2880" w:hanging="360"/>
+        <w:ind w:left="3600" w:hanging="360"/>
       </w:pPr>
       <w:rPr>
         <w:rFonts w:ascii="Symbol" w:hAnsi="Symbol" w:hint="default"/>
@@ -3104,7 +3806,7 @@
       <w:lvlText w:val="o"/>
       <w:lvlJc w:val="left"/>
       <w:pPr>
-        <w:ind w:left="3600" w:hanging="360"/>
+        <w:ind w:left="4320" w:hanging="360"/>
       </w:pPr>
       <w:rPr>
         <w:rFonts w:ascii="Courier New" w:hAnsi="Courier New" w:cs="Courier New" w:hint="default"/>
@@ -3116,7 +3818,7 @@
       <w:lvlText w:val=""/>
       <w:lvlJc w:val="left"/>
       <w:pPr>
-        <w:ind w:left="4320" w:hanging="360"/>
+        <w:ind w:left="5040" w:hanging="360"/>
       </w:pPr>
       <w:rPr>
         <w:rFonts w:ascii="Wingdings" w:hAnsi="Wingdings" w:hint="default"/>
@@ -3128,7 +3830,7 @@
       <w:lvlText w:val=""/>
       <w:lvlJc w:val="left"/>
       <w:pPr>
-        <w:ind w:left="5040" w:hanging="360"/>
+        <w:ind w:left="5760" w:hanging="360"/>
       </w:pPr>
       <w:rPr>
         <w:rFonts w:ascii="Symbol" w:hAnsi="Symbol" w:hint="default"/>
@@ -3140,7 +3842,7 @@
       <w:lvlText w:val="o"/>
       <w:lvlJc w:val="left"/>
       <w:pPr>
-        <w:ind w:left="5760" w:hanging="360"/>
+        <w:ind w:left="6480" w:hanging="360"/>
       </w:pPr>
       <w:rPr>
         <w:rFonts w:ascii="Courier New" w:hAnsi="Courier New" w:cs="Courier New" w:hint="default"/>
@@ -3152,7 +3854,7 @@
       <w:lvlText w:val=""/>
       <w:lvlJc w:val="left"/>
       <w:pPr>
-        <w:ind w:left="6480" w:hanging="360"/>
+        <w:ind w:left="7200" w:hanging="360"/>
       </w:pPr>
       <w:rPr>
         <w:rFonts w:ascii="Wingdings" w:hAnsi="Wingdings" w:hint="default"/>
@@ -3160,95 +3862,9 @@
     </w:lvl>
   </w:abstractNum>
   <w:abstractNum w:abstractNumId="1" w15:restartNumberingAfterBreak="0">
-    <w:nsid w:val="20B33922"/>
+    <w:nsid w:val="11354385"/>
     <w:multiLevelType w:val="hybridMultilevel"/>
-    <w:tmpl w:val="2D0C77A6"/>
-    <w:lvl w:ilvl="0" w:tplc="0409000F">
-      <w:start w:val="1"/>
-      <w:numFmt w:val="decimal"/>
-      <w:lvlText w:val="%1."/>
-      <w:lvlJc w:val="left"/>
-      <w:pPr>
-        <w:ind w:left="720" w:hanging="360"/>
-      </w:pPr>
-    </w:lvl>
-    <w:lvl w:ilvl="1" w:tplc="04090019" w:tentative="1">
-      <w:start w:val="1"/>
-      <w:numFmt w:val="lowerLetter"/>
-      <w:lvlText w:val="%2."/>
-      <w:lvlJc w:val="left"/>
-      <w:pPr>
-        <w:ind w:left="1440" w:hanging="360"/>
-      </w:pPr>
-    </w:lvl>
-    <w:lvl w:ilvl="2" w:tplc="0409001B" w:tentative="1">
-      <w:start w:val="1"/>
-      <w:numFmt w:val="lowerRoman"/>
-      <w:lvlText w:val="%3."/>
-      <w:lvlJc w:val="right"/>
-      <w:pPr>
-        <w:ind w:left="2160" w:hanging="180"/>
-      </w:pPr>
-    </w:lvl>
-    <w:lvl w:ilvl="3" w:tplc="0409000F" w:tentative="1">
-      <w:start w:val="1"/>
-      <w:numFmt w:val="decimal"/>
-      <w:lvlText w:val="%4."/>
-      <w:lvlJc w:val="left"/>
-      <w:pPr>
-        <w:ind w:left="2880" w:hanging="360"/>
-      </w:pPr>
-    </w:lvl>
-    <w:lvl w:ilvl="4" w:tplc="04090019" w:tentative="1">
-      <w:start w:val="1"/>
-      <w:numFmt w:val="lowerLetter"/>
-      <w:lvlText w:val="%5."/>
-      <w:lvlJc w:val="left"/>
-      <w:pPr>
-        <w:ind w:left="3600" w:hanging="360"/>
-      </w:pPr>
-    </w:lvl>
-    <w:lvl w:ilvl="5" w:tplc="0409001B" w:tentative="1">
-      <w:start w:val="1"/>
-      <w:numFmt w:val="lowerRoman"/>
-      <w:lvlText w:val="%6."/>
-      <w:lvlJc w:val="right"/>
-      <w:pPr>
-        <w:ind w:left="4320" w:hanging="180"/>
-      </w:pPr>
-    </w:lvl>
-    <w:lvl w:ilvl="6" w:tplc="0409000F" w:tentative="1">
-      <w:start w:val="1"/>
-      <w:numFmt w:val="decimal"/>
-      <w:lvlText w:val="%7."/>
-      <w:lvlJc w:val="left"/>
-      <w:pPr>
-        <w:ind w:left="5040" w:hanging="360"/>
-      </w:pPr>
-    </w:lvl>
-    <w:lvl w:ilvl="7" w:tplc="04090019" w:tentative="1">
-      <w:start w:val="1"/>
-      <w:numFmt w:val="lowerLetter"/>
-      <w:lvlText w:val="%8."/>
-      <w:lvlJc w:val="left"/>
-      <w:pPr>
-        <w:ind w:left="5760" w:hanging="360"/>
-      </w:pPr>
-    </w:lvl>
-    <w:lvl w:ilvl="8" w:tplc="0409001B" w:tentative="1">
-      <w:start w:val="1"/>
-      <w:numFmt w:val="lowerRoman"/>
-      <w:lvlText w:val="%9."/>
-      <w:lvlJc w:val="right"/>
-      <w:pPr>
-        <w:ind w:left="6480" w:hanging="180"/>
-      </w:pPr>
-    </w:lvl>
-  </w:abstractNum>
-  <w:abstractNum w:abstractNumId="2" w15:restartNumberingAfterBreak="0">
-    <w:nsid w:val="5E187DA9"/>
-    <w:multiLevelType w:val="hybridMultilevel"/>
-    <w:tmpl w:val="4386BAA8"/>
+    <w:tmpl w:val="1A323942"/>
     <w:lvl w:ilvl="0" w:tplc="04090001">
       <w:start w:val="1"/>
       <w:numFmt w:val="bullet"/>
@@ -3358,13 +3974,331 @@
       </w:rPr>
     </w:lvl>
   </w:abstractNum>
+  <w:abstractNum w:abstractNumId="2" w15:restartNumberingAfterBreak="0">
+    <w:nsid w:val="20B33922"/>
+    <w:multiLevelType w:val="hybridMultilevel"/>
+    <w:tmpl w:val="2D0C77A6"/>
+    <w:lvl w:ilvl="0" w:tplc="0409000F">
+      <w:start w:val="1"/>
+      <w:numFmt w:val="decimal"/>
+      <w:lvlText w:val="%1."/>
+      <w:lvlJc w:val="left"/>
+      <w:pPr>
+        <w:ind w:left="720" w:hanging="360"/>
+      </w:pPr>
+    </w:lvl>
+    <w:lvl w:ilvl="1" w:tplc="04090019" w:tentative="1">
+      <w:start w:val="1"/>
+      <w:numFmt w:val="lowerLetter"/>
+      <w:lvlText w:val="%2."/>
+      <w:lvlJc w:val="left"/>
+      <w:pPr>
+        <w:ind w:left="1440" w:hanging="360"/>
+      </w:pPr>
+    </w:lvl>
+    <w:lvl w:ilvl="2" w:tplc="0409001B" w:tentative="1">
+      <w:start w:val="1"/>
+      <w:numFmt w:val="lowerRoman"/>
+      <w:lvlText w:val="%3."/>
+      <w:lvlJc w:val="right"/>
+      <w:pPr>
+        <w:ind w:left="2160" w:hanging="180"/>
+      </w:pPr>
+    </w:lvl>
+    <w:lvl w:ilvl="3" w:tplc="0409000F" w:tentative="1">
+      <w:start w:val="1"/>
+      <w:numFmt w:val="decimal"/>
+      <w:lvlText w:val="%4."/>
+      <w:lvlJc w:val="left"/>
+      <w:pPr>
+        <w:ind w:left="2880" w:hanging="360"/>
+      </w:pPr>
+    </w:lvl>
+    <w:lvl w:ilvl="4" w:tplc="04090019" w:tentative="1">
+      <w:start w:val="1"/>
+      <w:numFmt w:val="lowerLetter"/>
+      <w:lvlText w:val="%5."/>
+      <w:lvlJc w:val="left"/>
+      <w:pPr>
+        <w:ind w:left="3600" w:hanging="360"/>
+      </w:pPr>
+    </w:lvl>
+    <w:lvl w:ilvl="5" w:tplc="0409001B" w:tentative="1">
+      <w:start w:val="1"/>
+      <w:numFmt w:val="lowerRoman"/>
+      <w:lvlText w:val="%6."/>
+      <w:lvlJc w:val="right"/>
+      <w:pPr>
+        <w:ind w:left="4320" w:hanging="180"/>
+      </w:pPr>
+    </w:lvl>
+    <w:lvl w:ilvl="6" w:tplc="0409000F" w:tentative="1">
+      <w:start w:val="1"/>
+      <w:numFmt w:val="decimal"/>
+      <w:lvlText w:val="%7."/>
+      <w:lvlJc w:val="left"/>
+      <w:pPr>
+        <w:ind w:left="5040" w:hanging="360"/>
+      </w:pPr>
+    </w:lvl>
+    <w:lvl w:ilvl="7" w:tplc="04090019" w:tentative="1">
+      <w:start w:val="1"/>
+      <w:numFmt w:val="lowerLetter"/>
+      <w:lvlText w:val="%8."/>
+      <w:lvlJc w:val="left"/>
+      <w:pPr>
+        <w:ind w:left="5760" w:hanging="360"/>
+      </w:pPr>
+    </w:lvl>
+    <w:lvl w:ilvl="8" w:tplc="0409001B" w:tentative="1">
+      <w:start w:val="1"/>
+      <w:numFmt w:val="lowerRoman"/>
+      <w:lvlText w:val="%9."/>
+      <w:lvlJc w:val="right"/>
+      <w:pPr>
+        <w:ind w:left="6480" w:hanging="180"/>
+      </w:pPr>
+    </w:lvl>
+  </w:abstractNum>
+  <w:abstractNum w:abstractNumId="3" w15:restartNumberingAfterBreak="0">
+    <w:nsid w:val="40177166"/>
+    <w:multiLevelType w:val="hybridMultilevel"/>
+    <w:tmpl w:val="3028CDF2"/>
+    <w:lvl w:ilvl="0" w:tplc="04090001">
+      <w:start w:val="1"/>
+      <w:numFmt w:val="bullet"/>
+      <w:lvlText w:val=""/>
+      <w:lvlJc w:val="left"/>
+      <w:pPr>
+        <w:ind w:left="720" w:hanging="360"/>
+      </w:pPr>
+      <w:rPr>
+        <w:rFonts w:ascii="Symbol" w:hAnsi="Symbol" w:hint="default"/>
+      </w:rPr>
+    </w:lvl>
+    <w:lvl w:ilvl="1" w:tplc="04090003" w:tentative="1">
+      <w:start w:val="1"/>
+      <w:numFmt w:val="bullet"/>
+      <w:lvlText w:val="o"/>
+      <w:lvlJc w:val="left"/>
+      <w:pPr>
+        <w:ind w:left="1440" w:hanging="360"/>
+      </w:pPr>
+      <w:rPr>
+        <w:rFonts w:ascii="Courier New" w:hAnsi="Courier New" w:cs="Courier New" w:hint="default"/>
+      </w:rPr>
+    </w:lvl>
+    <w:lvl w:ilvl="2" w:tplc="04090005" w:tentative="1">
+      <w:start w:val="1"/>
+      <w:numFmt w:val="bullet"/>
+      <w:lvlText w:val=""/>
+      <w:lvlJc w:val="left"/>
+      <w:pPr>
+        <w:ind w:left="2160" w:hanging="360"/>
+      </w:pPr>
+      <w:rPr>
+        <w:rFonts w:ascii="Wingdings" w:hAnsi="Wingdings" w:hint="default"/>
+      </w:rPr>
+    </w:lvl>
+    <w:lvl w:ilvl="3" w:tplc="04090001" w:tentative="1">
+      <w:start w:val="1"/>
+      <w:numFmt w:val="bullet"/>
+      <w:lvlText w:val=""/>
+      <w:lvlJc w:val="left"/>
+      <w:pPr>
+        <w:ind w:left="2880" w:hanging="360"/>
+      </w:pPr>
+      <w:rPr>
+        <w:rFonts w:ascii="Symbol" w:hAnsi="Symbol" w:hint="default"/>
+      </w:rPr>
+    </w:lvl>
+    <w:lvl w:ilvl="4" w:tplc="04090003" w:tentative="1">
+      <w:start w:val="1"/>
+      <w:numFmt w:val="bullet"/>
+      <w:lvlText w:val="o"/>
+      <w:lvlJc w:val="left"/>
+      <w:pPr>
+        <w:ind w:left="3600" w:hanging="360"/>
+      </w:pPr>
+      <w:rPr>
+        <w:rFonts w:ascii="Courier New" w:hAnsi="Courier New" w:cs="Courier New" w:hint="default"/>
+      </w:rPr>
+    </w:lvl>
+    <w:lvl w:ilvl="5" w:tplc="04090005" w:tentative="1">
+      <w:start w:val="1"/>
+      <w:numFmt w:val="bullet"/>
+      <w:lvlText w:val=""/>
+      <w:lvlJc w:val="left"/>
+      <w:pPr>
+        <w:ind w:left="4320" w:hanging="360"/>
+      </w:pPr>
+      <w:rPr>
+        <w:rFonts w:ascii="Wingdings" w:hAnsi="Wingdings" w:hint="default"/>
+      </w:rPr>
+    </w:lvl>
+    <w:lvl w:ilvl="6" w:tplc="04090001" w:tentative="1">
+      <w:start w:val="1"/>
+      <w:numFmt w:val="bullet"/>
+      <w:lvlText w:val=""/>
+      <w:lvlJc w:val="left"/>
+      <w:pPr>
+        <w:ind w:left="5040" w:hanging="360"/>
+      </w:pPr>
+      <w:rPr>
+        <w:rFonts w:ascii="Symbol" w:hAnsi="Symbol" w:hint="default"/>
+      </w:rPr>
+    </w:lvl>
+    <w:lvl w:ilvl="7" w:tplc="04090003" w:tentative="1">
+      <w:start w:val="1"/>
+      <w:numFmt w:val="bullet"/>
+      <w:lvlText w:val="o"/>
+      <w:lvlJc w:val="left"/>
+      <w:pPr>
+        <w:ind w:left="5760" w:hanging="360"/>
+      </w:pPr>
+      <w:rPr>
+        <w:rFonts w:ascii="Courier New" w:hAnsi="Courier New" w:cs="Courier New" w:hint="default"/>
+      </w:rPr>
+    </w:lvl>
+    <w:lvl w:ilvl="8" w:tplc="04090005" w:tentative="1">
+      <w:start w:val="1"/>
+      <w:numFmt w:val="bullet"/>
+      <w:lvlText w:val=""/>
+      <w:lvlJc w:val="left"/>
+      <w:pPr>
+        <w:ind w:left="6480" w:hanging="360"/>
+      </w:pPr>
+      <w:rPr>
+        <w:rFonts w:ascii="Wingdings" w:hAnsi="Wingdings" w:hint="default"/>
+      </w:rPr>
+    </w:lvl>
+  </w:abstractNum>
+  <w:abstractNum w:abstractNumId="4" w15:restartNumberingAfterBreak="0">
+    <w:nsid w:val="5E187DA9"/>
+    <w:multiLevelType w:val="hybridMultilevel"/>
+    <w:tmpl w:val="4386BAA8"/>
+    <w:lvl w:ilvl="0" w:tplc="04090001">
+      <w:start w:val="1"/>
+      <w:numFmt w:val="bullet"/>
+      <w:lvlText w:val=""/>
+      <w:lvlJc w:val="left"/>
+      <w:pPr>
+        <w:ind w:left="720" w:hanging="360"/>
+      </w:pPr>
+      <w:rPr>
+        <w:rFonts w:ascii="Symbol" w:hAnsi="Symbol" w:hint="default"/>
+      </w:rPr>
+    </w:lvl>
+    <w:lvl w:ilvl="1" w:tplc="04090003" w:tentative="1">
+      <w:start w:val="1"/>
+      <w:numFmt w:val="bullet"/>
+      <w:lvlText w:val="o"/>
+      <w:lvlJc w:val="left"/>
+      <w:pPr>
+        <w:ind w:left="1440" w:hanging="360"/>
+      </w:pPr>
+      <w:rPr>
+        <w:rFonts w:ascii="Courier New" w:hAnsi="Courier New" w:cs="Courier New" w:hint="default"/>
+      </w:rPr>
+    </w:lvl>
+    <w:lvl w:ilvl="2" w:tplc="04090005" w:tentative="1">
+      <w:start w:val="1"/>
+      <w:numFmt w:val="bullet"/>
+      <w:lvlText w:val=""/>
+      <w:lvlJc w:val="left"/>
+      <w:pPr>
+        <w:ind w:left="2160" w:hanging="360"/>
+      </w:pPr>
+      <w:rPr>
+        <w:rFonts w:ascii="Wingdings" w:hAnsi="Wingdings" w:hint="default"/>
+      </w:rPr>
+    </w:lvl>
+    <w:lvl w:ilvl="3" w:tplc="04090001" w:tentative="1">
+      <w:start w:val="1"/>
+      <w:numFmt w:val="bullet"/>
+      <w:lvlText w:val=""/>
+      <w:lvlJc w:val="left"/>
+      <w:pPr>
+        <w:ind w:left="2880" w:hanging="360"/>
+      </w:pPr>
+      <w:rPr>
+        <w:rFonts w:ascii="Symbol" w:hAnsi="Symbol" w:hint="default"/>
+      </w:rPr>
+    </w:lvl>
+    <w:lvl w:ilvl="4" w:tplc="04090003" w:tentative="1">
+      <w:start w:val="1"/>
+      <w:numFmt w:val="bullet"/>
+      <w:lvlText w:val="o"/>
+      <w:lvlJc w:val="left"/>
+      <w:pPr>
+        <w:ind w:left="3600" w:hanging="360"/>
+      </w:pPr>
+      <w:rPr>
+        <w:rFonts w:ascii="Courier New" w:hAnsi="Courier New" w:cs="Courier New" w:hint="default"/>
+      </w:rPr>
+    </w:lvl>
+    <w:lvl w:ilvl="5" w:tplc="04090005" w:tentative="1">
+      <w:start w:val="1"/>
+      <w:numFmt w:val="bullet"/>
+      <w:lvlText w:val=""/>
+      <w:lvlJc w:val="left"/>
+      <w:pPr>
+        <w:ind w:left="4320" w:hanging="360"/>
+      </w:pPr>
+      <w:rPr>
+        <w:rFonts w:ascii="Wingdings" w:hAnsi="Wingdings" w:hint="default"/>
+      </w:rPr>
+    </w:lvl>
+    <w:lvl w:ilvl="6" w:tplc="04090001" w:tentative="1">
+      <w:start w:val="1"/>
+      <w:numFmt w:val="bullet"/>
+      <w:lvlText w:val=""/>
+      <w:lvlJc w:val="left"/>
+      <w:pPr>
+        <w:ind w:left="5040" w:hanging="360"/>
+      </w:pPr>
+      <w:rPr>
+        <w:rFonts w:ascii="Symbol" w:hAnsi="Symbol" w:hint="default"/>
+      </w:rPr>
+    </w:lvl>
+    <w:lvl w:ilvl="7" w:tplc="04090003" w:tentative="1">
+      <w:start w:val="1"/>
+      <w:numFmt w:val="bullet"/>
+      <w:lvlText w:val="o"/>
+      <w:lvlJc w:val="left"/>
+      <w:pPr>
+        <w:ind w:left="5760" w:hanging="360"/>
+      </w:pPr>
+      <w:rPr>
+        <w:rFonts w:ascii="Courier New" w:hAnsi="Courier New" w:cs="Courier New" w:hint="default"/>
+      </w:rPr>
+    </w:lvl>
+    <w:lvl w:ilvl="8" w:tplc="04090005" w:tentative="1">
+      <w:start w:val="1"/>
+      <w:numFmt w:val="bullet"/>
+      <w:lvlText w:val=""/>
+      <w:lvlJc w:val="left"/>
+      <w:pPr>
+        <w:ind w:left="6480" w:hanging="360"/>
+      </w:pPr>
+      <w:rPr>
+        <w:rFonts w:ascii="Wingdings" w:hAnsi="Wingdings" w:hint="default"/>
+      </w:rPr>
+    </w:lvl>
+  </w:abstractNum>
   <w:num w:numId="1" w16cid:durableId="1206337325">
+    <w:abstractNumId w:val="4"/>
+  </w:num>
+  <w:num w:numId="2" w16cid:durableId="424038809">
     <w:abstractNumId w:val="2"/>
   </w:num>
-  <w:num w:numId="2" w16cid:durableId="424038809">
+  <w:num w:numId="3" w16cid:durableId="2104185858">
     <w:abstractNumId w:val="1"/>
   </w:num>
-  <w:num w:numId="3" w16cid:durableId="2104185858">
+  <w:num w:numId="4" w16cid:durableId="905846029">
+    <w:abstractNumId w:val="3"/>
+  </w:num>
+  <w:num w:numId="5" w16cid:durableId="450050138">
     <w:abstractNumId w:val="0"/>
   </w:num>
 </w:numbering>

</xml_diff>